<commit_message>
after school trip - 28/03/24
</commit_message>
<xml_diff>
--- a/Docs/Game #1/Game #1 - quiplash.docx
+++ b/Docs/Game #1/Game #1 - quiplash.docx
@@ -82,16 +82,7 @@
           <w:sz w:val="24"/>
           <w:szCs w:val="24"/>
         </w:rPr>
-        <w:t xml:space="preserve">, </w:t>
-      </w:r>
-      <w:r>
-        <w:rPr>
-          <w:rFonts w:ascii="Cascadia Code SemiBold" w:hAnsi="Cascadia Code SemiBold"/>
-          <w:color w:val="8EAADB" w:themeColor="accent1" w:themeTint="99"/>
-          <w:sz w:val="24"/>
-          <w:szCs w:val="24"/>
-        </w:rPr>
-        <w:t>pre-made video.</w:t>
+        <w:t>, pre-made video.</w:t>
       </w:r>
     </w:p>
     <w:p>
@@ -158,27 +149,7 @@
           <w:sz w:val="24"/>
           <w:szCs w:val="24"/>
         </w:rPr>
-        <w:t>max-</w:t>
-      </w:r>
-      <w:proofErr w:type="gramStart"/>
-      <w:r>
-        <w:rPr>
-          <w:rFonts w:ascii="Cascadia Code SemiBold" w:hAnsi="Cascadia Code SemiBold"/>
-          <w:color w:val="2F5496" w:themeColor="accent1" w:themeShade="BF"/>
-          <w:sz w:val="24"/>
-          <w:szCs w:val="24"/>
-        </w:rPr>
-        <w:t>amount</w:t>
-      </w:r>
-      <w:proofErr w:type="gramEnd"/>
-      <w:r>
-        <w:rPr>
-          <w:rFonts w:ascii="Cascadia Code SemiBold" w:hAnsi="Cascadia Code SemiBold"/>
-          <w:color w:val="2F5496" w:themeColor="accent1" w:themeShade="BF"/>
-          <w:sz w:val="24"/>
-          <w:szCs w:val="24"/>
-        </w:rPr>
-        <w:t xml:space="preserve"> of players:</w:t>
+        <w:t>max-amount of players:</w:t>
       </w:r>
       <w:r>
         <w:rPr>
@@ -555,25 +526,7 @@
           <w:sz w:val="24"/>
           <w:szCs w:val="24"/>
         </w:rPr>
-        <w:t xml:space="preserve"> – </w:t>
-      </w:r>
-      <w:r>
-        <w:rPr>
-          <w:rFonts w:ascii="Cascadia Code SemiBold" w:hAnsi="Cascadia Code SemiBold"/>
-          <w:color w:val="8EAADB" w:themeColor="accent1" w:themeTint="99"/>
-          <w:sz w:val="24"/>
-          <w:szCs w:val="24"/>
-        </w:rPr>
-        <w:t>2</w:t>
-      </w:r>
-      <w:r>
-        <w:rPr>
-          <w:rFonts w:ascii="Cascadia Code SemiBold" w:hAnsi="Cascadia Code SemiBold"/>
-          <w:color w:val="8EAADB" w:themeColor="accent1" w:themeTint="99"/>
-          <w:sz w:val="24"/>
-          <w:szCs w:val="24"/>
-        </w:rPr>
-        <w:t>0 points</w:t>
+        <w:t xml:space="preserve"> – 20 points</w:t>
       </w:r>
     </w:p>
     <w:p>
@@ -807,49 +760,50 @@
           <w:sz w:val="24"/>
           <w:szCs w:val="24"/>
         </w:rPr>
-        <w:t xml:space="preserve">Hey </w:t>
-      </w:r>
-      <w:proofErr w:type="spellStart"/>
-      <w:r>
-        <w:rPr>
-          <w:rFonts w:ascii="Cascadia Code SemiBold" w:hAnsi="Cascadia Code SemiBold"/>
-          <w:color w:val="8EAADB" w:themeColor="accent1" w:themeTint="99"/>
-          <w:sz w:val="24"/>
-          <w:szCs w:val="24"/>
-        </w:rPr>
-        <w:t>yo</w:t>
-      </w:r>
-      <w:proofErr w:type="spellEnd"/>
-      <w:r>
-        <w:rPr>
-          <w:rFonts w:ascii="Cascadia Code SemiBold" w:hAnsi="Cascadia Code SemiBold"/>
-          <w:color w:val="8EAADB" w:themeColor="accent1" w:themeTint="99"/>
-          <w:sz w:val="24"/>
-          <w:szCs w:val="24"/>
-        </w:rPr>
-        <w:t>! What’s up?</w:t>
-      </w:r>
-      <w:r>
-        <w:rPr>
-          <w:rFonts w:ascii="Cascadia Code SemiBold" w:hAnsi="Cascadia Code SemiBold"/>
-          <w:color w:val="8EAADB" w:themeColor="accent1" w:themeTint="99"/>
-          <w:sz w:val="24"/>
-          <w:szCs w:val="24"/>
+        <w:t>Hey yo! What’s up?</w:t>
+      </w:r>
+      <w:r>
+        <w:rPr>
+          <w:rFonts w:ascii="Cascadia Code SemiBold" w:hAnsi="Cascadia Code SemiBold"/>
+          <w:color w:val="8EAADB" w:themeColor="accent1" w:themeTint="99"/>
+          <w:sz w:val="24"/>
+          <w:szCs w:val="24"/>
+        </w:rPr>
+        <w:t xml:space="preserve"> J.k. I don’t care.</w:t>
+      </w:r>
+      <w:r>
+        <w:rPr>
+          <w:rFonts w:ascii="Cascadia Code SemiBold" w:hAnsi="Cascadia Code SemiBold"/>
+          <w:color w:val="8EAADB" w:themeColor="accent1" w:themeTint="99"/>
+          <w:sz w:val="24"/>
+          <w:szCs w:val="24"/>
+        </w:rPr>
+        <w:t xml:space="preserve"> I am </w:t>
+      </w:r>
+      <w:r>
+        <w:rPr>
+          <w:rFonts w:ascii="Cascadia Code SemiBold" w:hAnsi="Cascadia Code SemiBold"/>
+          <w:color w:val="8EAADB" w:themeColor="accent1" w:themeTint="99"/>
+          <w:sz w:val="24"/>
+          <w:szCs w:val="24"/>
+        </w:rPr>
+        <w:t>the</w:t>
+      </w:r>
+      <w:r>
+        <w:rPr>
+          <w:noProof/>
         </w:rPr>
         <w:t xml:space="preserve"> </w:t>
       </w:r>
-      <w:proofErr w:type="spellStart"/>
-      <w:proofErr w:type="gramStart"/>
-      <w:r>
-        <w:rPr>
-          <w:rFonts w:ascii="Cascadia Code SemiBold" w:hAnsi="Cascadia Code SemiBold"/>
-          <w:color w:val="8EAADB" w:themeColor="accent1" w:themeTint="99"/>
-          <w:sz w:val="24"/>
-          <w:szCs w:val="24"/>
-        </w:rPr>
-        <w:t>J.k</w:t>
-      </w:r>
-      <w:proofErr w:type="spellEnd"/>
+      <w:r>
+        <w:rPr>
+          <w:rFonts w:ascii="Cascadia Code SemiBold" w:hAnsi="Cascadia Code SemiBold"/>
+          <w:color w:val="8EAADB" w:themeColor="accent1" w:themeTint="99"/>
+          <w:sz w:val="24"/>
+          <w:szCs w:val="24"/>
+        </w:rPr>
+        <w:t>narrator</w:t>
+      </w:r>
       <w:r>
         <w:rPr>
           <w:rFonts w:ascii="Cascadia Code SemiBold" w:hAnsi="Cascadia Code SemiBold"/>
@@ -859,60 +813,6 @@
         </w:rPr>
         <w:t>.</w:t>
       </w:r>
-      <w:proofErr w:type="gramEnd"/>
-      <w:r>
-        <w:rPr>
-          <w:rFonts w:ascii="Cascadia Code SemiBold" w:hAnsi="Cascadia Code SemiBold"/>
-          <w:color w:val="8EAADB" w:themeColor="accent1" w:themeTint="99"/>
-          <w:sz w:val="24"/>
-          <w:szCs w:val="24"/>
-        </w:rPr>
-        <w:t xml:space="preserve"> I don’t care.</w:t>
-      </w:r>
-      <w:r>
-        <w:rPr>
-          <w:rFonts w:ascii="Cascadia Code SemiBold" w:hAnsi="Cascadia Code SemiBold"/>
-          <w:color w:val="8EAADB" w:themeColor="accent1" w:themeTint="99"/>
-          <w:sz w:val="24"/>
-          <w:szCs w:val="24"/>
-        </w:rPr>
-        <w:t xml:space="preserve"> I am </w:t>
-      </w:r>
-      <w:proofErr w:type="gramStart"/>
-      <w:r>
-        <w:rPr>
-          <w:rFonts w:ascii="Cascadia Code SemiBold" w:hAnsi="Cascadia Code SemiBold"/>
-          <w:color w:val="8EAADB" w:themeColor="accent1" w:themeTint="99"/>
-          <w:sz w:val="24"/>
-          <w:szCs w:val="24"/>
-        </w:rPr>
-        <w:t>the</w:t>
-      </w:r>
-      <w:r>
-        <w:rPr>
-          <w:noProof/>
-        </w:rPr>
-        <w:t xml:space="preserve"> </w:t>
-      </w:r>
-      <w:r>
-        <w:rPr>
-          <w:rFonts w:ascii="Cascadia Code SemiBold" w:hAnsi="Cascadia Code SemiBold"/>
-          <w:color w:val="8EAADB" w:themeColor="accent1" w:themeTint="99"/>
-          <w:sz w:val="24"/>
-          <w:szCs w:val="24"/>
-        </w:rPr>
-        <w:t xml:space="preserve"> narrator</w:t>
-      </w:r>
-      <w:proofErr w:type="gramEnd"/>
-      <w:r>
-        <w:rPr>
-          <w:rFonts w:ascii="Cascadia Code SemiBold" w:hAnsi="Cascadia Code SemiBold"/>
-          <w:color w:val="8EAADB" w:themeColor="accent1" w:themeTint="99"/>
-          <w:sz w:val="24"/>
-          <w:szCs w:val="24"/>
-        </w:rPr>
-        <w:t>.</w:t>
-      </w:r>
     </w:p>
     <w:p>
       <w:pPr>
@@ -1016,27 +916,7 @@
           <w:sz w:val="24"/>
           <w:szCs w:val="24"/>
         </w:rPr>
-        <w:t xml:space="preserve">After all the players have finished, then our special computer will process them and will show the answers that you guys gave and will let your fellow quote on quote friends decide if you are </w:t>
-      </w:r>
-      <w:proofErr w:type="gramStart"/>
-      <w:r>
-        <w:rPr>
-          <w:rFonts w:ascii="Cascadia Code SemiBold" w:hAnsi="Cascadia Code SemiBold"/>
-          <w:color w:val="8EAADB" w:themeColor="accent1" w:themeTint="99"/>
-          <w:sz w:val="24"/>
-          <w:szCs w:val="24"/>
-        </w:rPr>
-        <w:t>in-fact</w:t>
-      </w:r>
-      <w:proofErr w:type="gramEnd"/>
-      <w:r>
-        <w:rPr>
-          <w:rFonts w:ascii="Cascadia Code SemiBold" w:hAnsi="Cascadia Code SemiBold"/>
-          <w:color w:val="8EAADB" w:themeColor="accent1" w:themeTint="99"/>
-          <w:sz w:val="24"/>
-          <w:szCs w:val="24"/>
-        </w:rPr>
-        <w:t xml:space="preserve"> the funniest person in the room.</w:t>
+        <w:t>After all the players have finished, then our special computer will process them and will show the answers that you guys gave and will let your fellow quote on quote friends decide if you are in-fact the funniest person in the room.</w:t>
       </w:r>
     </w:p>
     <w:p>
@@ -1384,27 +1264,7 @@
           <w:sz w:val="24"/>
           <w:szCs w:val="24"/>
         </w:rPr>
-        <w:t xml:space="preserve">– optional: int with the length of the body. If empty, then there is </w:t>
-      </w:r>
-      <w:proofErr w:type="gramStart"/>
-      <w:r>
-        <w:rPr>
-          <w:rFonts w:ascii="Cascadia Code SemiBold" w:hAnsi="Cascadia Code SemiBold"/>
-          <w:color w:val="8EAADB" w:themeColor="accent1" w:themeTint="99"/>
-          <w:sz w:val="24"/>
-          <w:szCs w:val="24"/>
-        </w:rPr>
-        <w:t>no body</w:t>
-      </w:r>
-      <w:proofErr w:type="gramEnd"/>
-      <w:r>
-        <w:rPr>
-          <w:rFonts w:ascii="Cascadia Code SemiBold" w:hAnsi="Cascadia Code SemiBold"/>
-          <w:color w:val="8EAADB" w:themeColor="accent1" w:themeTint="99"/>
-          <w:sz w:val="24"/>
-          <w:szCs w:val="24"/>
-        </w:rPr>
-        <w:t>.</w:t>
+        <w:t>– optional: int with the length of the body. If empty, then there is no body.</w:t>
       </w:r>
     </w:p>
     <w:p>
@@ -1481,7 +1341,6 @@
           <w:szCs w:val="24"/>
         </w:rPr>
       </w:pPr>
-      <w:proofErr w:type="gramStart"/>
       <w:r>
         <w:rPr>
           <w:rFonts w:ascii="Cascadia Code SemiBold" w:hAnsi="Cascadia Code SemiBold"/>
@@ -1491,7 +1350,6 @@
         </w:rPr>
         <w:t>type:LGIN</w:t>
       </w:r>
-      <w:proofErr w:type="gramEnd"/>
       <w:r>
         <w:rPr>
           <w:rFonts w:ascii="Cascadia Code SemiBold" w:hAnsi="Cascadia Code SemiBold"/>
@@ -1552,7 +1410,6 @@
           <w:szCs w:val="24"/>
         </w:rPr>
       </w:pPr>
-      <w:proofErr w:type="gramStart"/>
       <w:r>
         <w:rPr>
           <w:rFonts w:ascii="Cascadia Code SemiBold" w:hAnsi="Cascadia Code SemiBold"/>
@@ -1562,7 +1419,6 @@
         </w:rPr>
         <w:t>type:PRMPT</w:t>
       </w:r>
-      <w:proofErr w:type="gramEnd"/>
       <w:r>
         <w:rPr>
           <w:rFonts w:ascii="Cascadia Code SemiBold" w:hAnsi="Cascadia Code SemiBold"/>
@@ -1623,7 +1479,6 @@
           <w:szCs w:val="24"/>
         </w:rPr>
       </w:pPr>
-      <w:proofErr w:type="gramStart"/>
       <w:r>
         <w:rPr>
           <w:rFonts w:ascii="Cascadia Code SemiBold" w:hAnsi="Cascadia Code SemiBold"/>
@@ -1633,7 +1488,6 @@
         </w:rPr>
         <w:t>type:ANSWR</w:t>
       </w:r>
-      <w:proofErr w:type="gramEnd"/>
       <w:r>
         <w:rPr>
           <w:rFonts w:ascii="Cascadia Code SemiBold" w:hAnsi="Cascadia Code SemiBold"/>
@@ -1697,8 +1551,6 @@
           <w:szCs w:val="24"/>
         </w:rPr>
       </w:pPr>
-      <w:proofErr w:type="spellStart"/>
-      <w:proofErr w:type="gramStart"/>
       <w:r>
         <w:rPr>
           <w:rFonts w:ascii="Cascadia Code SemiBold" w:hAnsi="Cascadia Code SemiBold"/>
@@ -1708,8 +1560,6 @@
         </w:rPr>
         <w:t>type:ANSWR</w:t>
       </w:r>
-      <w:proofErr w:type="spellEnd"/>
-      <w:proofErr w:type="gramEnd"/>
       <w:r>
         <w:rPr>
           <w:rFonts w:ascii="Cascadia Code SemiBold" w:hAnsi="Cascadia Code SemiBold"/>
@@ -1743,7 +1593,6 @@
           <w:szCs w:val="24"/>
         </w:rPr>
       </w:pPr>
-      <w:proofErr w:type="gramStart"/>
       <w:r>
         <w:rPr>
           <w:rFonts w:ascii="Cascadia Code SemiBold" w:hAnsi="Cascadia Code SemiBold"/>
@@ -1753,7 +1602,6 @@
         </w:rPr>
         <w:t>type:VOTE</w:t>
       </w:r>
-      <w:proofErr w:type="gramEnd"/>
       <w:r>
         <w:rPr>
           <w:rFonts w:ascii="Cascadia Code SemiBold" w:hAnsi="Cascadia Code SemiBold"/>
@@ -1806,17 +1654,7 @@
           <w:sz w:val="24"/>
           <w:szCs w:val="24"/>
         </w:rPr>
-        <w:t xml:space="preserve">Diaper </w:t>
-      </w:r>
-      <w:proofErr w:type="spellStart"/>
-      <w:r>
-        <w:rPr>
-          <w:rFonts w:ascii="Cascadia Code SemiBold" w:hAnsi="Cascadia Code SemiBold"/>
-          <w:color w:val="8EAADB" w:themeColor="accent1" w:themeTint="99"/>
-          <w:sz w:val="24"/>
-          <w:szCs w:val="24"/>
-        </w:rPr>
-        <w:t>Danger</w:t>
+        <w:t>Diaper Danger</w:t>
       </w:r>
       <w:r>
         <w:rPr>
@@ -1834,17 +1672,7 @@
           <w:sz w:val="24"/>
           <w:szCs w:val="24"/>
         </w:rPr>
-        <w:t>Tiny</w:t>
-      </w:r>
-      <w:proofErr w:type="spellEnd"/>
-      <w:r>
-        <w:rPr>
-          <w:rFonts w:ascii="Cascadia Code SemiBold" w:hAnsi="Cascadia Code SemiBold"/>
-          <w:color w:val="8EAADB" w:themeColor="accent1" w:themeTint="99"/>
-          <w:sz w:val="24"/>
-          <w:szCs w:val="24"/>
-        </w:rPr>
-        <w:t xml:space="preserve"> Jaws</w:t>
+        <w:t>Tiny Jaws</w:t>
       </w:r>
       <w:r>
         <w:rPr>
@@ -1906,7 +1734,6 @@
           <w:szCs w:val="24"/>
         </w:rPr>
       </w:pPr>
-      <w:proofErr w:type="gramStart"/>
       <w:r>
         <w:rPr>
           <w:rFonts w:ascii="Cascadia Code SemiBold" w:hAnsi="Cascadia Code SemiBold"/>
@@ -1916,7 +1743,6 @@
         </w:rPr>
         <w:t>type:VOTE</w:t>
       </w:r>
-      <w:proofErr w:type="gramEnd"/>
       <w:r>
         <w:rPr>
           <w:rFonts w:ascii="Cascadia Code SemiBold" w:hAnsi="Cascadia Code SemiBold"/>
@@ -2000,6 +1826,7 @@
       <w:r>
         <w:rPr>
           <w:rFonts w:ascii="Cascadia Code SemiBold" w:hAnsi="Cascadia Code SemiBold"/>
+          <w:noProof/>
           <w:color w:val="8EAADB" w:themeColor="accent1" w:themeTint="99"/>
           <w:sz w:val="24"/>
           <w:szCs w:val="24"/>

</xml_diff>